<commit_message>
full site update with new text
</commit_message>
<xml_diff>
--- a/_source/Sam Howels - Resume.docx
+++ b/_source/Sam Howels - Resume.docx
@@ -8,6 +8,7 @@
         <w:jc w:val="center"/>
         <w:rPr>
           <w:rFonts w:ascii="Lato" w:hAnsi="Lato" w:cs="Lato"/>
+          <w:color w:val="AEAAAA" w:themeColor="background2" w:themeShade="BF"/>
           <w:sz w:val="56"/>
           <w:szCs w:val="56"/>
         </w:rPr>
@@ -18,7 +19,25 @@
           <w:sz w:val="56"/>
           <w:szCs w:val="56"/>
         </w:rPr>
-        <w:t>Sam Howels - Designer</w:t>
+        <w:t xml:space="preserve">Sam Howels </w:t>
+      </w:r>
+      <w:r>
+        <w:rPr>
+          <w:rFonts w:ascii="Lato" w:hAnsi="Lato" w:cs="Lato"/>
+          <w:color w:val="AEAAAA" w:themeColor="background2" w:themeShade="BF"/>
+          <w:sz w:val="56"/>
+          <w:szCs w:val="56"/>
+        </w:rPr>
+        <w:t>Game D</w:t>
+      </w:r>
+      <w:r>
+        <w:rPr>
+          <w:rFonts w:ascii="Lato" w:hAnsi="Lato" w:cs="Lato"/>
+          <w:color w:val="AEAAAA" w:themeColor="background2" w:themeShade="BF"/>
+          <w:sz w:val="56"/>
+          <w:szCs w:val="56"/>
+        </w:rPr>
+        <w:t>esigner</w:t>
       </w:r>
     </w:p>
     <w:p>
@@ -107,7 +126,7 @@
         <w:spacing w:after="0"/>
         <w:rPr>
           <w:rFonts w:ascii="Lato" w:hAnsi="Lato" w:cs="Lato"/>
-          <w:color w:val="7F7F7F" w:themeColor="text1" w:themeTint="80"/>
+          <w:color w:val="AEAAAA" w:themeColor="background2" w:themeShade="BF"/>
           <w:sz w:val="40"/>
           <w:szCs w:val="48"/>
         </w:rPr>
@@ -115,7 +134,7 @@
       <w:r>
         <w:rPr>
           <w:rFonts w:ascii="Lato" w:hAnsi="Lato" w:cs="Lato"/>
-          <w:color w:val="7F7F7F" w:themeColor="text1" w:themeTint="80"/>
+          <w:color w:val="AEAAAA" w:themeColor="background2" w:themeShade="BF"/>
           <w:sz w:val="40"/>
           <w:szCs w:val="48"/>
         </w:rPr>
@@ -549,7 +568,7 @@
         <w:spacing w:after="0"/>
         <w:rPr>
           <w:rFonts w:ascii="Lato" w:hAnsi="Lato" w:cs="Lato"/>
-          <w:color w:val="7F7F7F" w:themeColor="text1" w:themeTint="80"/>
+          <w:color w:val="AEAAAA" w:themeColor="background2" w:themeShade="BF"/>
           <w:sz w:val="40"/>
           <w:szCs w:val="48"/>
         </w:rPr>
@@ -557,7 +576,7 @@
       <w:r>
         <w:rPr>
           <w:rFonts w:ascii="Lato" w:hAnsi="Lato" w:cs="Lato"/>
-          <w:color w:val="7F7F7F" w:themeColor="text1" w:themeTint="80"/>
+          <w:color w:val="AEAAAA" w:themeColor="background2" w:themeShade="BF"/>
           <w:sz w:val="40"/>
           <w:szCs w:val="48"/>
         </w:rPr>
@@ -648,7 +667,7 @@
         <w:ind w:left="720"/>
         <w:rPr>
           <w:rFonts w:ascii="Lato" w:hAnsi="Lato" w:cs="Lato"/>
-          <w:color w:val="000000" w:themeColor="text1"/>
+          <w:color w:val="767171" w:themeColor="background2" w:themeShade="80"/>
         </w:rPr>
       </w:pPr>
       <w:r>
@@ -709,6 +728,8 @@
         </w:rPr>
         <w:t>, involving scripting a representative slice of the game while driving refinements from other departments to achieve final video capture over the course of 3 months.</w:t>
       </w:r>
+      <w:bookmarkStart w:id="0" w:name="_GoBack"/>
+      <w:bookmarkEnd w:id="0"/>
     </w:p>
     <w:p>
       <w:pPr>
@@ -903,7 +924,21 @@
           <w:rFonts w:ascii="Lato" w:hAnsi="Lato" w:cs="Lato"/>
           <w:color w:val="000000" w:themeColor="text1"/>
         </w:rPr>
-        <w:t>Reviewed design team scripted content over the course of production to make sure the work being produced was clean, optimal and well organised.</w:t>
+        <w:t xml:space="preserve">Reviewed design team scripted content over the course of production to </w:t>
+      </w:r>
+      <w:r>
+        <w:rPr>
+          <w:rFonts w:ascii="Lato" w:hAnsi="Lato" w:cs="Lato"/>
+          <w:color w:val="000000" w:themeColor="text1"/>
+        </w:rPr>
+        <w:t>ensure</w:t>
+      </w:r>
+      <w:r>
+        <w:rPr>
+          <w:rFonts w:ascii="Lato" w:hAnsi="Lato" w:cs="Lato"/>
+          <w:color w:val="000000" w:themeColor="text1"/>
+        </w:rPr>
+        <w:t xml:space="preserve"> the work being produced was clean, optimal and well organised.</w:t>
       </w:r>
     </w:p>
     <w:p>
@@ -1025,7 +1060,7 @@
         <w:ind w:left="720"/>
         <w:rPr>
           <w:rFonts w:ascii="Lato" w:hAnsi="Lato" w:cs="Lato"/>
-          <w:color w:val="767171" w:themeColor="background2" w:themeShade="80"/>
+          <w:color w:val="AEAAAA" w:themeColor="background2" w:themeShade="BF"/>
         </w:rPr>
       </w:pPr>
       <w:r>
@@ -1075,7 +1110,14 @@
           <w:rFonts w:ascii="Lato" w:hAnsi="Lato" w:cs="Lato"/>
           <w:color w:val="767171" w:themeColor="background2" w:themeShade="80"/>
         </w:rPr>
-        <w:t>:</w:t>
+        <w:t xml:space="preserve"> </w:t>
+      </w:r>
+      <w:r>
+        <w:rPr>
+          <w:rFonts w:ascii="Lato" w:hAnsi="Lato" w:cs="Lato"/>
+          <w:color w:val="767171" w:themeColor="background2" w:themeShade="80"/>
+        </w:rPr>
+        <w:t>(Designer):</w:t>
       </w:r>
     </w:p>
     <w:p>
@@ -1192,7 +1234,14 @@
           <w:rFonts w:ascii="Lato" w:hAnsi="Lato" w:cs="Lato"/>
           <w:color w:val="767171" w:themeColor="background2" w:themeShade="80"/>
         </w:rPr>
-        <w:t>:</w:t>
+        <w:t xml:space="preserve"> </w:t>
+      </w:r>
+      <w:r>
+        <w:rPr>
+          <w:rFonts w:ascii="Lato" w:hAnsi="Lato" w:cs="Lato"/>
+          <w:color w:val="767171" w:themeColor="background2" w:themeShade="80"/>
+        </w:rPr>
+        <w:t>(Designer):</w:t>
       </w:r>
     </w:p>
     <w:p>
@@ -1367,10 +1416,15 @@
           <w:rFonts w:ascii="Lato" w:hAnsi="Lato" w:cs="Lato"/>
           <w:color w:val="767171" w:themeColor="background2" w:themeShade="80"/>
         </w:rPr>
-        <w:t>:</w:t>
-      </w:r>
-      <w:bookmarkStart w:id="0" w:name="_GoBack"/>
-      <w:bookmarkEnd w:id="0"/>
+        <w:t xml:space="preserve"> </w:t>
+      </w:r>
+      <w:r>
+        <w:rPr>
+          <w:rFonts w:ascii="Lato" w:hAnsi="Lato" w:cs="Lato"/>
+          <w:color w:val="767171" w:themeColor="background2" w:themeShade="80"/>
+        </w:rPr>
+        <w:t>(Designer):</w:t>
+      </w:r>
     </w:p>
     <w:p>
       <w:pPr>
@@ -1603,7 +1657,7 @@
         <w:ind w:left="720"/>
         <w:rPr>
           <w:rFonts w:ascii="Lato" w:hAnsi="Lato" w:cs="Lato"/>
-          <w:color w:val="767171" w:themeColor="background2" w:themeShade="80"/>
+          <w:color w:val="AEAAAA" w:themeColor="background2" w:themeShade="BF"/>
         </w:rPr>
       </w:pPr>
       <w:r>
@@ -1618,14 +1672,7 @@
           <w:rFonts w:ascii="Lato" w:hAnsi="Lato" w:cs="Lato"/>
           <w:color w:val="767171" w:themeColor="background2" w:themeShade="80"/>
         </w:rPr>
-        <w:t xml:space="preserve"> Co-op </w:t>
-      </w:r>
-      <w:r>
-        <w:rPr>
-          <w:rFonts w:ascii="Lato" w:hAnsi="Lato" w:cs="Lato"/>
-          <w:color w:val="767171" w:themeColor="background2" w:themeShade="80"/>
-        </w:rPr>
-        <w:t>FPS</w:t>
+        <w:t xml:space="preserve"> Co-op FPS</w:t>
       </w:r>
       <w:r>
         <w:rPr>

</xml_diff>